<commit_message>
final update on report and sasem
</commit_message>
<xml_diff>
--- a/Milestone3_DataProcessing/Report_Milestone3.docx
+++ b/Milestone3_DataProcessing/Report_Milestone3.docx
@@ -93,6 +93,15 @@
           <w:sz w:val="32"/>
           <w:szCs w:val="24"/>
         </w:rPr>
+        <w:t xml:space="preserve">Data Mining Project: </w:t>
+      </w:r>
+      <w:r>
+        <w:rPr>
+          <w:rFonts w:ascii="Times New Roman" w:hAnsi="Times New Roman" w:cs="Times New Roman"/>
+          <w:b/>
+          <w:sz w:val="32"/>
+          <w:szCs w:val="24"/>
+        </w:rPr>
         <w:t>Milestone 3 (Processing of Data)</w:t>
       </w:r>
     </w:p>
@@ -187,7 +196,26 @@
           <w:sz w:val="24"/>
           <w:szCs w:val="24"/>
         </w:rPr>
-        <w:t>Movie information and movie reviews data were scraped from rottentomatoes.com. Movie box office data were scraped from boxofficemojo.com. The binary target variable (audience score indicator) is balance, i.e. 50% good and 50% bad.</w:t>
+        <w:t>Movie information and movie reviews data were scraped from rottentomatoes.com. Movie box office data were scraped from boxofficemojo.com. The binary target variable (</w:t>
+      </w:r>
+      <w:proofErr w:type="spellStart"/>
+      <w:r>
+        <w:rPr>
+          <w:rFonts w:ascii="Times New Roman" w:hAnsi="Times New Roman" w:cs="Times New Roman"/>
+          <w:i/>
+          <w:sz w:val="24"/>
+          <w:szCs w:val="24"/>
+        </w:rPr>
+        <w:t>audience_score_positive</w:t>
+      </w:r>
+      <w:proofErr w:type="spellEnd"/>
+      <w:r>
+        <w:rPr>
+          <w:rFonts w:ascii="Times New Roman" w:hAnsi="Times New Roman" w:cs="Times New Roman"/>
+          <w:sz w:val="24"/>
+          <w:szCs w:val="24"/>
+        </w:rPr>
+        <w:t>) is balance, i.e. 50% good and 50% bad.</w:t>
       </w:r>
     </w:p>
     <w:p>
@@ -485,6 +513,7 @@
       <w:r>
         <w:rPr>
           <w:rFonts w:ascii="Times New Roman" w:hAnsi="Times New Roman" w:cs="Times New Roman"/>
+          <w:i/>
           <w:sz w:val="24"/>
           <w:szCs w:val="24"/>
         </w:rPr>
@@ -712,22 +741,33 @@
         <w:jc w:val="both"/>
         <w:rPr>
           <w:rFonts w:ascii="Times New Roman" w:hAnsi="Times New Roman" w:cs="Times New Roman"/>
-          <w:sz w:val="24"/>
-          <w:szCs w:val="24"/>
-        </w:rPr>
-      </w:pPr>
-      <w:r>
-        <w:rPr>
-          <w:rFonts w:ascii="Times New Roman" w:hAnsi="Times New Roman" w:cs="Times New Roman"/>
-          <w:sz w:val="24"/>
-          <w:szCs w:val="24"/>
-        </w:rPr>
-        <w:t>Similarly, the 11 genre clusters are binary attributes. The genre clusters are '</w:t>
+          <w:i/>
+          <w:sz w:val="24"/>
+          <w:szCs w:val="24"/>
+        </w:rPr>
+      </w:pPr>
+      <w:r>
+        <w:rPr>
+          <w:rFonts w:ascii="Times New Roman" w:hAnsi="Times New Roman" w:cs="Times New Roman"/>
+          <w:sz w:val="24"/>
+          <w:szCs w:val="24"/>
+        </w:rPr>
+        <w:t xml:space="preserve">Similarly, the 11 genre clusters are binary attributes. The genre clusters are </w:t>
+      </w:r>
+      <w:r>
+        <w:rPr>
+          <w:rFonts w:ascii="Times New Roman" w:hAnsi="Times New Roman" w:cs="Times New Roman"/>
+          <w:i/>
+          <w:sz w:val="24"/>
+          <w:szCs w:val="24"/>
+        </w:rPr>
+        <w:t>'</w:t>
       </w:r>
       <w:proofErr w:type="spellStart"/>
       <w:r>
         <w:rPr>
           <w:rFonts w:ascii="Times New Roman" w:hAnsi="Times New Roman" w:cs="Times New Roman"/>
+          <w:i/>
           <w:sz w:val="24"/>
           <w:szCs w:val="24"/>
         </w:rPr>
@@ -737,6 +777,7 @@
       <w:r>
         <w:rPr>
           <w:rFonts w:ascii="Times New Roman" w:hAnsi="Times New Roman" w:cs="Times New Roman"/>
+          <w:i/>
           <w:sz w:val="24"/>
           <w:szCs w:val="24"/>
         </w:rPr>
@@ -746,6 +787,7 @@
       <w:r>
         <w:rPr>
           <w:rFonts w:ascii="Times New Roman" w:hAnsi="Times New Roman" w:cs="Times New Roman"/>
+          <w:i/>
           <w:sz w:val="24"/>
           <w:szCs w:val="24"/>
         </w:rPr>
@@ -755,6 +797,7 @@
       <w:r>
         <w:rPr>
           <w:rFonts w:ascii="Times New Roman" w:hAnsi="Times New Roman" w:cs="Times New Roman"/>
+          <w:i/>
           <w:sz w:val="24"/>
           <w:szCs w:val="24"/>
         </w:rPr>
@@ -764,6 +807,7 @@
       <w:r>
         <w:rPr>
           <w:rFonts w:ascii="Times New Roman" w:hAnsi="Times New Roman" w:cs="Times New Roman"/>
+          <w:i/>
           <w:sz w:val="24"/>
           <w:szCs w:val="24"/>
         </w:rPr>
@@ -773,6 +817,7 @@
       <w:r>
         <w:rPr>
           <w:rFonts w:ascii="Times New Roman" w:hAnsi="Times New Roman" w:cs="Times New Roman"/>
+          <w:i/>
           <w:sz w:val="24"/>
           <w:szCs w:val="24"/>
         </w:rPr>
@@ -782,6 +827,7 @@
       <w:r>
         <w:rPr>
           <w:rFonts w:ascii="Times New Roman" w:hAnsi="Times New Roman" w:cs="Times New Roman"/>
+          <w:i/>
           <w:sz w:val="24"/>
           <w:szCs w:val="24"/>
         </w:rPr>
@@ -791,6 +837,7 @@
       <w:r>
         <w:rPr>
           <w:rFonts w:ascii="Times New Roman" w:hAnsi="Times New Roman" w:cs="Times New Roman"/>
+          <w:i/>
           <w:sz w:val="24"/>
           <w:szCs w:val="24"/>
         </w:rPr>
@@ -800,6 +847,7 @@
       <w:r>
         <w:rPr>
           <w:rFonts w:ascii="Times New Roman" w:hAnsi="Times New Roman" w:cs="Times New Roman"/>
+          <w:i/>
           <w:sz w:val="24"/>
           <w:szCs w:val="24"/>
         </w:rPr>
@@ -809,6 +857,7 @@
       <w:r>
         <w:rPr>
           <w:rFonts w:ascii="Times New Roman" w:hAnsi="Times New Roman" w:cs="Times New Roman"/>
+          <w:i/>
           <w:sz w:val="24"/>
           <w:szCs w:val="24"/>
         </w:rPr>
@@ -818,6 +867,7 @@
       <w:r>
         <w:rPr>
           <w:rFonts w:ascii="Times New Roman" w:hAnsi="Times New Roman" w:cs="Times New Roman"/>
+          <w:i/>
           <w:sz w:val="24"/>
           <w:szCs w:val="24"/>
         </w:rPr>
@@ -827,6 +877,7 @@
       <w:r>
         <w:rPr>
           <w:rFonts w:ascii="Times New Roman" w:hAnsi="Times New Roman" w:cs="Times New Roman"/>
+          <w:i/>
           <w:sz w:val="24"/>
           <w:szCs w:val="24"/>
         </w:rPr>
@@ -836,6 +887,7 @@
       <w:r>
         <w:rPr>
           <w:rFonts w:ascii="Times New Roman" w:hAnsi="Times New Roman" w:cs="Times New Roman"/>
+          <w:i/>
           <w:sz w:val="24"/>
           <w:szCs w:val="24"/>
         </w:rPr>
@@ -845,15 +897,35 @@
       <w:r>
         <w:rPr>
           <w:rFonts w:ascii="Times New Roman" w:hAnsi="Times New Roman" w:cs="Times New Roman"/>
-          <w:sz w:val="24"/>
-          <w:szCs w:val="24"/>
-        </w:rPr>
-        <w:t>-fi', '</w:t>
+          <w:i/>
+          <w:sz w:val="24"/>
+          <w:szCs w:val="24"/>
+        </w:rPr>
+        <w:t>-fi',</w:t>
+      </w:r>
+      <w:r>
+        <w:rPr>
+          <w:rFonts w:ascii="Times New Roman" w:hAnsi="Times New Roman" w:cs="Times New Roman"/>
+          <w:i/>
+          <w:sz w:val="24"/>
+          <w:szCs w:val="24"/>
+        </w:rPr>
+        <w:t xml:space="preserve"> </w:t>
+      </w:r>
+      <w:r>
+        <w:rPr>
+          <w:rFonts w:ascii="Times New Roman" w:hAnsi="Times New Roman" w:cs="Times New Roman"/>
+          <w:i/>
+          <w:sz w:val="24"/>
+          <w:szCs w:val="24"/>
+        </w:rPr>
+        <w:t>'</w:t>
       </w:r>
       <w:proofErr w:type="spellStart"/>
       <w:r>
         <w:rPr>
           <w:rFonts w:ascii="Times New Roman" w:hAnsi="Times New Roman" w:cs="Times New Roman"/>
+          <w:i/>
           <w:sz w:val="24"/>
           <w:szCs w:val="24"/>
         </w:rPr>
@@ -863,15 +935,26 @@
       <w:r>
         <w:rPr>
           <w:rFonts w:ascii="Times New Roman" w:hAnsi="Times New Roman" w:cs="Times New Roman"/>
-          <w:sz w:val="24"/>
-          <w:szCs w:val="24"/>
-        </w:rPr>
-        <w:t xml:space="preserve"> Interest', '</w:t>
+          <w:i/>
+          <w:sz w:val="24"/>
+          <w:szCs w:val="24"/>
+        </w:rPr>
+        <w:t xml:space="preserve"> </w:t>
+      </w:r>
+      <w:r>
+        <w:rPr>
+          <w:rFonts w:ascii="Times New Roman" w:hAnsi="Times New Roman" w:cs="Times New Roman"/>
+          <w:i/>
+          <w:sz w:val="24"/>
+          <w:szCs w:val="24"/>
+        </w:rPr>
+        <w:t>Interest', '</w:t>
       </w:r>
       <w:proofErr w:type="spellStart"/>
       <w:r>
         <w:rPr>
           <w:rFonts w:ascii="Times New Roman" w:hAnsi="Times New Roman" w:cs="Times New Roman"/>
+          <w:i/>
           <w:sz w:val="24"/>
           <w:szCs w:val="24"/>
         </w:rPr>
@@ -881,15 +964,35 @@
       <w:r>
         <w:rPr>
           <w:rFonts w:ascii="Times New Roman" w:hAnsi="Times New Roman" w:cs="Times New Roman"/>
-          <w:sz w:val="24"/>
-          <w:szCs w:val="24"/>
-        </w:rPr>
-        <w:t>', '</w:t>
+          <w:i/>
+          <w:sz w:val="24"/>
+          <w:szCs w:val="24"/>
+        </w:rPr>
+        <w:t>',</w:t>
+      </w:r>
+      <w:r>
+        <w:rPr>
+          <w:rFonts w:ascii="Times New Roman" w:hAnsi="Times New Roman" w:cs="Times New Roman"/>
+          <w:i/>
+          <w:sz w:val="24"/>
+          <w:szCs w:val="24"/>
+        </w:rPr>
+        <w:t xml:space="preserve"> </w:t>
+      </w:r>
+      <w:r>
+        <w:rPr>
+          <w:rFonts w:ascii="Times New Roman" w:hAnsi="Times New Roman" w:cs="Times New Roman"/>
+          <w:i/>
+          <w:sz w:val="24"/>
+          <w:szCs w:val="24"/>
+        </w:rPr>
+        <w:t>'</w:t>
       </w:r>
       <w:proofErr w:type="spellStart"/>
       <w:r>
         <w:rPr>
           <w:rFonts w:ascii="Times New Roman" w:hAnsi="Times New Roman" w:cs="Times New Roman"/>
+          <w:i/>
           <w:sz w:val="24"/>
           <w:szCs w:val="24"/>
         </w:rPr>
@@ -899,6 +1002,7 @@
       <w:r>
         <w:rPr>
           <w:rFonts w:ascii="Times New Roman" w:hAnsi="Times New Roman" w:cs="Times New Roman"/>
+          <w:i/>
           <w:sz w:val="24"/>
           <w:szCs w:val="24"/>
         </w:rPr>
@@ -907,6 +1011,7 @@
       <w:r>
         <w:rPr>
           <w:rFonts w:ascii="Times New Roman" w:hAnsi="Times New Roman" w:cs="Times New Roman"/>
+          <w:i/>
           <w:sz w:val="24"/>
           <w:szCs w:val="24"/>
         </w:rPr>
@@ -917,6 +1022,7 @@
       <w:r>
         <w:rPr>
           <w:rFonts w:ascii="Times New Roman" w:hAnsi="Times New Roman" w:cs="Times New Roman"/>
+          <w:i/>
           <w:sz w:val="24"/>
           <w:szCs w:val="24"/>
         </w:rPr>
@@ -926,6 +1032,7 @@
       <w:r>
         <w:rPr>
           <w:rFonts w:ascii="Times New Roman" w:hAnsi="Times New Roman" w:cs="Times New Roman"/>
+          <w:i/>
           <w:sz w:val="24"/>
           <w:szCs w:val="24"/>
         </w:rPr>
@@ -935,6 +1042,7 @@
       <w:r>
         <w:rPr>
           <w:rFonts w:ascii="Times New Roman" w:hAnsi="Times New Roman" w:cs="Times New Roman"/>
+          <w:i/>
           <w:sz w:val="24"/>
           <w:szCs w:val="24"/>
         </w:rPr>
@@ -944,6 +1052,7 @@
       <w:r>
         <w:rPr>
           <w:rFonts w:ascii="Times New Roman" w:hAnsi="Times New Roman" w:cs="Times New Roman"/>
+          <w:i/>
           <w:sz w:val="24"/>
           <w:szCs w:val="24"/>
         </w:rPr>
@@ -953,6 +1062,7 @@
       <w:r>
         <w:rPr>
           <w:rFonts w:ascii="Times New Roman" w:hAnsi="Times New Roman" w:cs="Times New Roman"/>
+          <w:i/>
           <w:sz w:val="24"/>
           <w:szCs w:val="24"/>
         </w:rPr>
@@ -962,6 +1072,7 @@
       <w:r>
         <w:rPr>
           <w:rFonts w:ascii="Times New Roman" w:hAnsi="Times New Roman" w:cs="Times New Roman"/>
+          <w:i/>
           <w:sz w:val="24"/>
           <w:szCs w:val="24"/>
         </w:rPr>
@@ -971,6 +1082,7 @@
       <w:r>
         <w:rPr>
           <w:rFonts w:ascii="Times New Roman" w:hAnsi="Times New Roman" w:cs="Times New Roman"/>
+          <w:i/>
           <w:sz w:val="24"/>
           <w:szCs w:val="24"/>
         </w:rPr>
@@ -980,6 +1092,7 @@
       <w:r>
         <w:rPr>
           <w:rFonts w:ascii="Times New Roman" w:hAnsi="Times New Roman" w:cs="Times New Roman"/>
+          <w:i/>
           <w:sz w:val="24"/>
           <w:szCs w:val="24"/>
         </w:rPr>
@@ -989,6 +1102,7 @@
       <w:r>
         <w:rPr>
           <w:rFonts w:ascii="Times New Roman" w:hAnsi="Times New Roman" w:cs="Times New Roman"/>
+          <w:i/>
           <w:sz w:val="24"/>
           <w:szCs w:val="24"/>
         </w:rPr>
@@ -998,6 +1112,7 @@
       <w:r>
         <w:rPr>
           <w:rFonts w:ascii="Times New Roman" w:hAnsi="Times New Roman" w:cs="Times New Roman"/>
+          <w:i/>
           <w:sz w:val="24"/>
           <w:szCs w:val="24"/>
         </w:rPr>
@@ -1007,24 +1122,29 @@
       <w:r>
         <w:rPr>
           <w:rFonts w:ascii="Times New Roman" w:hAnsi="Times New Roman" w:cs="Times New Roman"/>
+          <w:i/>
           <w:sz w:val="24"/>
           <w:szCs w:val="24"/>
         </w:rPr>
         <w:t>genre_ArthouseInter</w:t>
       </w:r>
       <w:proofErr w:type="spellEnd"/>
-      <w:r>
-        <w:rPr>
-          <w:rFonts w:ascii="Times New Roman" w:hAnsi="Times New Roman" w:cs="Times New Roman"/>
+      <w:proofErr w:type="gramStart"/>
+      <w:r>
+        <w:rPr>
+          <w:rFonts w:ascii="Times New Roman" w:hAnsi="Times New Roman" w:cs="Times New Roman"/>
+          <w:i/>
           <w:sz w:val="24"/>
           <w:szCs w:val="24"/>
         </w:rPr>
         <w:t>',  '</w:t>
       </w:r>
       <w:proofErr w:type="spellStart"/>
-      <w:r>
-        <w:rPr>
-          <w:rFonts w:ascii="Times New Roman" w:hAnsi="Times New Roman" w:cs="Times New Roman"/>
+      <w:proofErr w:type="gramEnd"/>
+      <w:r>
+        <w:rPr>
+          <w:rFonts w:ascii="Times New Roman" w:hAnsi="Times New Roman" w:cs="Times New Roman"/>
+          <w:i/>
           <w:sz w:val="24"/>
           <w:szCs w:val="24"/>
         </w:rPr>
@@ -1034,6 +1154,7 @@
       <w:r>
         <w:rPr>
           <w:rFonts w:ascii="Times New Roman" w:hAnsi="Times New Roman" w:cs="Times New Roman"/>
+          <w:i/>
           <w:sz w:val="24"/>
           <w:szCs w:val="24"/>
         </w:rPr>
@@ -1043,6 +1164,7 @@
       <w:r>
         <w:rPr>
           <w:rFonts w:ascii="Times New Roman" w:hAnsi="Times New Roman" w:cs="Times New Roman"/>
+          <w:i/>
           <w:sz w:val="24"/>
           <w:szCs w:val="24"/>
         </w:rPr>
@@ -1052,6 +1174,7 @@
       <w:r>
         <w:rPr>
           <w:rFonts w:ascii="Times New Roman" w:hAnsi="Times New Roman" w:cs="Times New Roman"/>
+          <w:i/>
           <w:sz w:val="24"/>
           <w:szCs w:val="24"/>
         </w:rPr>
@@ -1949,6 +2072,7 @@
       <w:r>
         <w:rPr>
           <w:rFonts w:ascii="Times New Roman" w:hAnsi="Times New Roman" w:cs="Times New Roman"/>
+          <w:i/>
           <w:sz w:val="24"/>
           <w:szCs w:val="24"/>
         </w:rPr>
@@ -7121,8 +7245,6 @@
         </w:rPr>
         <w:t xml:space="preserve"> </w:t>
       </w:r>
-      <w:bookmarkStart w:id="0" w:name="_GoBack"/>
-      <w:bookmarkEnd w:id="0"/>
       <w:r>
         <w:rPr>
           <w:rFonts w:ascii="Times New Roman" w:hAnsi="Times New Roman" w:cs="Times New Roman"/>
@@ -7442,7 +7564,33 @@
           <w:sz w:val="24"/>
           <w:szCs w:val="24"/>
         </w:rPr>
-        <w:t xml:space="preserve"> This shows that the target class is balance, and can be model</w:t>
+        <w:t xml:space="preserve"> This shows that the target class is </w:t>
+      </w:r>
+      <w:r>
+        <w:rPr>
+          <w:rFonts w:ascii="Times New Roman" w:hAnsi="Times New Roman" w:cs="Times New Roman"/>
+          <w:sz w:val="24"/>
+          <w:szCs w:val="24"/>
+        </w:rPr>
+        <w:t>balance</w:t>
+      </w:r>
+      <w:r>
+        <w:rPr>
+          <w:rFonts w:ascii="Times New Roman" w:hAnsi="Times New Roman" w:cs="Times New Roman"/>
+          <w:sz w:val="24"/>
+          <w:szCs w:val="24"/>
+        </w:rPr>
+        <w:t xml:space="preserve"> and can be feed into a model for traini</w:t>
+      </w:r>
+      <w:bookmarkStart w:id="0" w:name="_GoBack"/>
+      <w:bookmarkEnd w:id="0"/>
+      <w:r>
+        <w:rPr>
+          <w:rFonts w:ascii="Times New Roman" w:hAnsi="Times New Roman" w:cs="Times New Roman"/>
+          <w:sz w:val="24"/>
+          <w:szCs w:val="24"/>
+        </w:rPr>
+        <w:t>ng.</w:t>
       </w:r>
     </w:p>
     <w:p>

</xml_diff>